<commit_message>
add Layer and LayerStack
</commit_message>
<xml_diff>
--- a/doc/Ether设计文档.docx
+++ b/doc/Ether设计文档.docx
@@ -67,7 +67,7 @@
           <v:shape id="_x0000_i1025" type="#_x0000_t75" style="width:399.35pt;height:342.4pt" o:ole="">
             <v:imagedata r:id="rId5" o:title=""/>
           </v:shape>
-          <o:OLEObject Type="Embed" ProgID="Visio.Drawing.15" ShapeID="_x0000_i1025" DrawAspect="Content" ObjectID="_1741435935" r:id="rId6"/>
+          <o:OLEObject Type="Embed" ProgID="Visio.Drawing.15" ShapeID="_x0000_i1025" DrawAspect="Content" ObjectID="_1741525492" r:id="rId6"/>
         </w:object>
       </w:r>
     </w:p>
@@ -95,8 +95,12 @@
     <w:p>
       <w:r>
         <w:tab/>
+      </w:r>
+      <w:proofErr w:type="spellStart"/>
+      <w:r>
         <w:t>CoreEngine</w:t>
       </w:r>
+      <w:proofErr w:type="spellEnd"/>
       <w:r>
         <w:rPr>
           <w:rFonts w:hint="eastAsia"/>
@@ -119,11 +123,19 @@
         <w:rPr>
           <w:rFonts w:hint="eastAsia"/>
         </w:rPr>
-        <w:t>模块需要调用C</w:t>
+        <w:t>模块需要调用</w:t>
+      </w:r>
+      <w:proofErr w:type="spellStart"/>
+      <w:r>
+        <w:rPr>
+          <w:rFonts w:hint="eastAsia"/>
+        </w:rPr>
+        <w:t>C</w:t>
       </w:r>
       <w:r>
         <w:t>oreEngine</w:t>
       </w:r>
+      <w:proofErr w:type="spellEnd"/>
       <w:r>
         <w:rPr>
           <w:rFonts w:hint="eastAsia"/>
@@ -162,9 +174,11 @@
         </w:rPr>
         <w:t>模块对第三方日志库</w:t>
       </w:r>
+      <w:proofErr w:type="spellStart"/>
       <w:r>
         <w:t>Spdlog</w:t>
       </w:r>
+      <w:proofErr w:type="spellEnd"/>
       <w:r>
         <w:rPr>
           <w:rFonts w:hint="eastAsia"/>
@@ -199,11 +213,19 @@
         <w:rPr>
           <w:rFonts w:hint="eastAsia"/>
         </w:rPr>
-        <w:t>程序对象实例，是C</w:t>
+        <w:t>程序对象实例，是</w:t>
+      </w:r>
+      <w:proofErr w:type="spellStart"/>
+      <w:r>
+        <w:rPr>
+          <w:rFonts w:hint="eastAsia"/>
+        </w:rPr>
+        <w:t>C</w:t>
       </w:r>
       <w:r>
         <w:t>oreEngine</w:t>
       </w:r>
+      <w:proofErr w:type="spellEnd"/>
       <w:r>
         <w:rPr>
           <w:rFonts w:hint="eastAsia"/>
@@ -256,7 +278,7 @@
           <v:shape id="_x0000_i1026" type="#_x0000_t75" style="width:415.25pt;height:175.8pt" o:ole="">
             <v:imagedata r:id="rId7" o:title=""/>
           </v:shape>
-          <o:OLEObject Type="Embed" ProgID="Visio.Drawing.15" ShapeID="_x0000_i1026" DrawAspect="Content" ObjectID="_1741435936" r:id="rId8"/>
+          <o:OLEObject Type="Embed" ProgID="Visio.Drawing.15" ShapeID="_x0000_i1026" DrawAspect="Content" ObjectID="_1741525493" r:id="rId8"/>
         </w:object>
       </w:r>
     </w:p>
@@ -292,16 +314,20 @@
     <w:p>
       <w:pPr>
         <w:jc w:val="center"/>
-      </w:pPr>
-      <w:r>
-        <w:rPr>
+        <w:rPr>
+          <w:rFonts w:hint="eastAsia"/>
+        </w:rPr>
+      </w:pPr>
+      <w:r>
+        <w:rPr>
+          <w:rFonts w:hint="eastAsia"/>
           <w:noProof/>
         </w:rPr>
         <w:drawing>
-          <wp:inline distT="0" distB="0" distL="0" distR="0" wp14:anchorId="5DAF5E53" wp14:editId="541E70EF">
-            <wp:extent cx="3615055" cy="2573020"/>
-            <wp:effectExtent l="0" t="0" r="4445" b="0"/>
-            <wp:docPr id="1" name="图片 1"/>
+          <wp:inline distT="0" distB="0" distL="0" distR="0" wp14:anchorId="13ACAAE1" wp14:editId="5234154B">
+            <wp:extent cx="3615055" cy="3083560"/>
+            <wp:effectExtent l="0" t="0" r="4445" b="2540"/>
+            <wp:docPr id="4" name="图片 4"/>
             <wp:cNvGraphicFramePr>
               <a:graphicFrameLocks xmlns:a="http://schemas.openxmlformats.org/drawingml/2006/main" noChangeAspect="1"/>
             </wp:cNvGraphicFramePr>
@@ -309,7 +335,7 @@
               <a:graphicData uri="http://schemas.openxmlformats.org/drawingml/2006/picture">
                 <pic:pic xmlns:pic="http://schemas.openxmlformats.org/drawingml/2006/picture">
                   <pic:nvPicPr>
-                    <pic:cNvPr id="0" name="Picture 4"/>
+                    <pic:cNvPr id="0" name="Picture 5"/>
                     <pic:cNvPicPr>
                       <a:picLocks noChangeAspect="1" noChangeArrowheads="1"/>
                     </pic:cNvPicPr>
@@ -330,7 +356,7 @@
                   <pic:spPr bwMode="auto">
                     <a:xfrm>
                       <a:off x="0" y="0"/>
-                      <a:ext cx="3615055" cy="2573020"/>
+                      <a:ext cx="3615055" cy="3083560"/>
                     </a:xfrm>
                     <a:prstGeom prst="rect">
                       <a:avLst/>
@@ -350,9 +376,6 @@
     <w:p>
       <w:pPr>
         <w:jc w:val="center"/>
-        <w:rPr>
-          <w:rFonts w:hint="eastAsia"/>
-        </w:rPr>
       </w:pPr>
       <w:r>
         <w:rPr>
@@ -370,7 +393,13 @@
         <w:t>类成员(2</w:t>
       </w:r>
       <w:r>
-        <w:t>023-03-27)</w:t>
+        <w:t>023-03-2</w:t>
+      </w:r>
+      <w:r>
+        <w:t>8</w:t>
+      </w:r>
+      <w:r>
+        <w:t>)</w:t>
       </w:r>
     </w:p>
     <w:p>
@@ -402,11 +431,19 @@
         <w:rPr>
           <w:rFonts w:hint="eastAsia"/>
         </w:rPr>
-        <w:t>实例的接口被定义在C</w:t>
+        <w:t>实例的接口被定义在</w:t>
+      </w:r>
+      <w:proofErr w:type="spellStart"/>
+      <w:r>
+        <w:rPr>
+          <w:rFonts w:hint="eastAsia"/>
+        </w:rPr>
+        <w:t>C</w:t>
       </w:r>
       <w:r>
         <w:t>oreEngine</w:t>
       </w:r>
+      <w:proofErr w:type="spellEnd"/>
       <w:r>
         <w:rPr>
           <w:rFonts w:hint="eastAsia"/>
@@ -426,9 +463,6 @@
     <w:p>
       <w:pPr>
         <w:ind w:firstLine="420"/>
-        <w:rPr>
-          <w:rFonts w:hint="eastAsia"/>
-        </w:rPr>
       </w:pPr>
       <w:r>
         <w:t>Application</w:t>
@@ -461,7 +495,13 @@
         <w:rPr>
           <w:rFonts w:hint="eastAsia"/>
         </w:rPr>
-        <w:t>模块的程序入口调用。</w:t>
+        <w:t>模块的程序入口调用</w:t>
+      </w:r>
+      <w:r>
+        <w:rPr>
+          <w:rFonts w:hint="eastAsia"/>
+        </w:rPr>
+        <w:t>；</w:t>
       </w:r>
     </w:p>
     <w:p>
@@ -472,9 +512,277 @@
         <w:rPr>
           <w:rFonts w:hint="eastAsia"/>
         </w:rPr>
+        <w:t>A</w:t>
+      </w:r>
+      <w:r>
+        <w:t>pplication</w:t>
+      </w:r>
+      <w:r>
+        <w:rPr>
+          <w:rFonts w:hint="eastAsia"/>
+        </w:rPr>
+        <w:t>只有事件分发枢纽函数</w:t>
+      </w:r>
+      <w:proofErr w:type="spellStart"/>
+      <w:r>
+        <w:rPr>
+          <w:rFonts w:hint="eastAsia"/>
+        </w:rPr>
+        <w:t>O</w:t>
+      </w:r>
+      <w:r>
+        <w:t>nEvent</w:t>
+      </w:r>
+      <w:proofErr w:type="spellEnd"/>
+      <w:r>
+        <w:rPr>
+          <w:rFonts w:hint="eastAsia"/>
+        </w:rPr>
+        <w:t>，在</w:t>
+      </w:r>
+      <w:proofErr w:type="spellStart"/>
+      <w:r>
+        <w:rPr>
+          <w:rFonts w:hint="eastAsia"/>
+        </w:rPr>
+        <w:t>O</w:t>
+      </w:r>
+      <w:r>
+        <w:t>nEvent</w:t>
+      </w:r>
+      <w:proofErr w:type="spellEnd"/>
+      <w:r>
+        <w:rPr>
+          <w:rFonts w:hint="eastAsia"/>
+        </w:rPr>
+        <w:t>函数中通过</w:t>
+      </w:r>
+      <w:proofErr w:type="spellStart"/>
+      <w:r>
+        <w:rPr>
+          <w:rFonts w:hint="eastAsia"/>
+        </w:rPr>
+        <w:t>E</w:t>
+      </w:r>
+      <w:r>
+        <w:t>ventDispatcher</w:t>
+      </w:r>
+      <w:proofErr w:type="spellEnd"/>
+      <w:proofErr w:type="gramStart"/>
+      <w:r>
+        <w:rPr>
+          <w:rFonts w:hint="eastAsia"/>
+        </w:rPr>
+        <w:t>类对象</w:t>
+      </w:r>
+      <w:proofErr w:type="gramEnd"/>
+      <w:r>
+        <w:rPr>
+          <w:rFonts w:hint="eastAsia"/>
+        </w:rPr>
+        <w:t>对A</w:t>
+      </w:r>
+      <w:r>
+        <w:t>pplication</w:t>
+      </w:r>
+      <w:r>
+        <w:rPr>
+          <w:rFonts w:hint="eastAsia"/>
+        </w:rPr>
+        <w:t>需要处理的事件如窗口关闭，窗口大小变化等事件进行处理并遍历</w:t>
+      </w:r>
+      <w:proofErr w:type="gramStart"/>
+      <w:r>
+        <w:rPr>
+          <w:rFonts w:hint="eastAsia"/>
+        </w:rPr>
+        <w:t>朱执行</w:t>
+      </w:r>
+      <w:proofErr w:type="gramEnd"/>
+      <w:r>
+        <w:rPr>
+          <w:rFonts w:hint="eastAsia"/>
+        </w:rPr>
+        <w:t>所有</w:t>
+      </w:r>
+      <w:proofErr w:type="spellStart"/>
+      <w:r>
+        <w:t>LayerStack</w:t>
+      </w:r>
+      <w:proofErr w:type="spellEnd"/>
+      <w:r>
+        <w:rPr>
+          <w:rFonts w:hint="eastAsia"/>
+        </w:rPr>
+        <w:t>中L</w:t>
+      </w:r>
+      <w:r>
+        <w:t>ayer</w:t>
+      </w:r>
+      <w:r>
+        <w:rPr>
+          <w:rFonts w:hint="eastAsia"/>
+        </w:rPr>
+        <w:t>的</w:t>
+      </w:r>
+      <w:proofErr w:type="spellStart"/>
+      <w:r>
+        <w:rPr>
+          <w:rFonts w:hint="eastAsia"/>
+        </w:rPr>
+        <w:t>O</w:t>
+      </w:r>
+      <w:r>
+        <w:t>nEvent</w:t>
+      </w:r>
+      <w:proofErr w:type="spellEnd"/>
+      <w:r>
+        <w:rPr>
+          <w:rFonts w:hint="eastAsia"/>
+        </w:rPr>
+        <w:t>函数，即将事件分发给各个L</w:t>
+      </w:r>
+      <w:r>
+        <w:t>ayer</w:t>
+      </w:r>
+      <w:r>
+        <w:rPr>
+          <w:rFonts w:hint="eastAsia"/>
+        </w:rPr>
+        <w:t>；</w:t>
+      </w:r>
+    </w:p>
+    <w:p>
+      <w:pPr>
+        <w:ind w:firstLine="420"/>
+        <w:rPr>
+          <w:rFonts w:hint="eastAsia"/>
+        </w:rPr>
+      </w:pPr>
+      <w:r>
+        <w:rPr>
+          <w:rFonts w:hint="eastAsia"/>
+        </w:rPr>
+        <w:t>A</w:t>
+      </w:r>
+      <w:r>
+        <w:t>pplication</w:t>
+      </w:r>
+      <w:r>
+        <w:rPr>
+          <w:rFonts w:hint="eastAsia"/>
+        </w:rPr>
+        <w:t>类在R</w:t>
+      </w:r>
+      <w:r>
+        <w:t>un</w:t>
+      </w:r>
+      <w:r>
+        <w:rPr>
+          <w:rFonts w:hint="eastAsia"/>
+        </w:rPr>
+        <w:t>函数中执行W</w:t>
+      </w:r>
+      <w:r>
+        <w:t>indow</w:t>
+      </w:r>
+      <w:r>
+        <w:rPr>
+          <w:rFonts w:hint="eastAsia"/>
+        </w:rPr>
+        <w:t>类成员的</w:t>
+      </w:r>
+      <w:proofErr w:type="spellStart"/>
+      <w:r>
+        <w:rPr>
+          <w:rFonts w:hint="eastAsia"/>
+        </w:rPr>
+        <w:t>O</w:t>
+      </w:r>
+      <w:r>
+        <w:t>nUpdate</w:t>
+      </w:r>
+      <w:proofErr w:type="spellEnd"/>
+      <w:r>
+        <w:rPr>
+          <w:rFonts w:hint="eastAsia"/>
+        </w:rPr>
+        <w:t>函数，并遍历执行所有</w:t>
+      </w:r>
+      <w:proofErr w:type="spellStart"/>
+      <w:r>
+        <w:rPr>
+          <w:rFonts w:hint="eastAsia"/>
+        </w:rPr>
         <w:t>L</w:t>
       </w:r>
       <w:r>
+        <w:t>ayerStack</w:t>
+      </w:r>
+      <w:proofErr w:type="spellEnd"/>
+      <w:r>
+        <w:rPr>
+          <w:rFonts w:hint="eastAsia"/>
+        </w:rPr>
+        <w:t>中L</w:t>
+      </w:r>
+      <w:r>
+        <w:t>ayer</w:t>
+      </w:r>
+      <w:r>
+        <w:rPr>
+          <w:rFonts w:hint="eastAsia"/>
+        </w:rPr>
+        <w:t>的</w:t>
+      </w:r>
+      <w:proofErr w:type="spellStart"/>
+      <w:r>
+        <w:t>OnUpdate</w:t>
+      </w:r>
+      <w:proofErr w:type="spellEnd"/>
+      <w:r>
+        <w:rPr>
+          <w:rFonts w:hint="eastAsia"/>
+        </w:rPr>
+        <w:t>函数，即W</w:t>
+      </w:r>
+      <w:r>
+        <w:t>indow</w:t>
+      </w:r>
+      <w:r>
+        <w:rPr>
+          <w:rFonts w:hint="eastAsia"/>
+        </w:rPr>
+        <w:t>和每一个L</w:t>
+      </w:r>
+      <w:r>
+        <w:t>ayer</w:t>
+      </w:r>
+      <w:r>
+        <w:rPr>
+          <w:rFonts w:hint="eastAsia"/>
+        </w:rPr>
+        <w:t>都需要实时更新自身的</w:t>
+      </w:r>
+      <w:r>
+        <w:rPr>
+          <w:rFonts w:hint="eastAsia"/>
+        </w:rPr>
+        <w:lastRenderedPageBreak/>
+        <w:t>状态。</w:t>
+      </w:r>
+    </w:p>
+    <w:p>
+      <w:pPr>
+        <w:ind w:firstLine="420"/>
+      </w:pPr>
+      <w:r>
+        <w:rPr>
+          <w:rFonts w:hint="eastAsia"/>
+        </w:rPr>
+        <w:t>L</w:t>
+      </w:r>
+      <w:r>
         <w:t>og</w:t>
       </w:r>
       <w:r>
@@ -505,9 +813,6 @@
     <w:p>
       <w:pPr>
         <w:ind w:firstLine="420"/>
-        <w:rPr>
-          <w:rFonts w:hint="eastAsia"/>
-        </w:rPr>
       </w:pPr>
       <w:r>
         <w:rPr>
@@ -518,11 +823,19 @@
       <w:r>
         <w:t>pplication</w:t>
       </w:r>
-      <w:r>
-        <w:rPr>
-          <w:rFonts w:hint="eastAsia"/>
-        </w:rPr>
-        <w:t>类负责分发处理窗体模块传递过来的各种事件。</w:t>
+      <w:proofErr w:type="gramStart"/>
+      <w:r>
+        <w:rPr>
+          <w:rFonts w:hint="eastAsia"/>
+        </w:rPr>
+        <w:t>类负责</w:t>
+      </w:r>
+      <w:proofErr w:type="gramEnd"/>
+      <w:r>
+        <w:rPr>
+          <w:rFonts w:hint="eastAsia"/>
+        </w:rPr>
+        <w:t>分发处理窗体模块传递过来的各种事件。</w:t>
       </w:r>
     </w:p>
     <w:p>
@@ -533,7 +846,6 @@
         <w:rPr>
           <w:rFonts w:hint="eastAsia"/>
         </w:rPr>
-        <w:lastRenderedPageBreak/>
         <w:t>2</w:t>
       </w:r>
       <w:r>
@@ -782,7 +1094,21 @@
         <w:rPr>
           <w:rFonts w:hint="eastAsia"/>
         </w:rPr>
-        <w:t>类是一个抽象类，包含了几个纯虚函数；C</w:t>
+        <w:t>类是一个抽象类，包含了</w:t>
+      </w:r>
+      <w:proofErr w:type="gramStart"/>
+      <w:r>
+        <w:rPr>
+          <w:rFonts w:hint="eastAsia"/>
+        </w:rPr>
+        <w:t>几个纯虚函数</w:t>
+      </w:r>
+      <w:proofErr w:type="gramEnd"/>
+      <w:r>
+        <w:rPr>
+          <w:rFonts w:hint="eastAsia"/>
+        </w:rPr>
+        <w:t>；C</w:t>
       </w:r>
       <w:r>
         <w:t>reate</w:t>
@@ -800,11 +1126,19 @@
         <w:rPr>
           <w:rFonts w:hint="eastAsia"/>
         </w:rPr>
-        <w:t>操作系统上就创建W</w:t>
+        <w:t>操作系统上就创建</w:t>
+      </w:r>
+      <w:proofErr w:type="spellStart"/>
+      <w:r>
+        <w:rPr>
+          <w:rFonts w:hint="eastAsia"/>
+        </w:rPr>
+        <w:t>W</w:t>
       </w:r>
       <w:r>
         <w:t>indowsWindow</w:t>
       </w:r>
+      <w:proofErr w:type="spellEnd"/>
       <w:r>
         <w:rPr>
           <w:rFonts w:hint="eastAsia"/>
@@ -814,13 +1148,11 @@
       </w:r>
     </w:p>
     <w:p>
-      <w:pPr>
-        <w:rPr>
-          <w:rFonts w:hint="eastAsia"/>
-        </w:rPr>
-      </w:pPr>
       <w:r>
         <w:tab/>
+      </w:r>
+      <w:proofErr w:type="spellStart"/>
+      <w:r>
         <w:t>Window</w:t>
       </w:r>
       <w:r>
@@ -832,6 +1164,7 @@
       <w:r>
         <w:t>Window</w:t>
       </w:r>
+      <w:proofErr w:type="spellEnd"/>
       <w:r>
         <w:rPr>
           <w:rFonts w:hint="eastAsia"/>
@@ -875,7 +1208,21 @@
         <w:rPr>
           <w:rFonts w:hint="eastAsia"/>
         </w:rPr>
-        <w:t>保存了窗体的信息（包括宽高以及事件回调函数），实现了Window抽象类提供的所有的纯虚函数，负责捕捉事件并发送给A</w:t>
+        <w:t>保存了窗体的信息（包括宽高以及事件回调函数），实现了Window抽象类提供的所有</w:t>
+      </w:r>
+      <w:proofErr w:type="gramStart"/>
+      <w:r>
+        <w:rPr>
+          <w:rFonts w:hint="eastAsia"/>
+        </w:rPr>
+        <w:t>的纯虚函数</w:t>
+      </w:r>
+      <w:proofErr w:type="gramEnd"/>
+      <w:r>
+        <w:rPr>
+          <w:rFonts w:hint="eastAsia"/>
+        </w:rPr>
+        <w:t>，负责捕捉事件并发送给A</w:t>
       </w:r>
       <w:r>
         <w:t>pplication</w:t>
@@ -885,6 +1232,250 @@
           <w:rFonts w:hint="eastAsia"/>
         </w:rPr>
         <w:t>类。</w:t>
+      </w:r>
+    </w:p>
+    <w:p>
+      <w:pPr>
+        <w:pStyle w:val="3"/>
+      </w:pPr>
+      <w:r>
+        <w:rPr>
+          <w:rFonts w:hint="eastAsia"/>
+        </w:rPr>
+        <w:t>2</w:t>
+      </w:r>
+      <w:r>
+        <w:t>.4 Layer</w:t>
+      </w:r>
+      <w:r>
+        <w:rPr>
+          <w:rFonts w:hint="eastAsia"/>
+        </w:rPr>
+        <w:t>模块类图</w:t>
+      </w:r>
+    </w:p>
+    <w:p>
+      <w:pPr>
+        <w:jc w:val="center"/>
+      </w:pPr>
+      <w:r>
+        <w:rPr>
+          <w:noProof/>
+        </w:rPr>
+        <w:drawing>
+          <wp:inline distT="0" distB="0" distL="0" distR="0" wp14:anchorId="7D2396C6" wp14:editId="051EBE32">
+            <wp:extent cx="5274310" cy="3012440"/>
+            <wp:effectExtent l="0" t="0" r="2540" b="0"/>
+            <wp:docPr id="5" name="图片 5"/>
+            <wp:cNvGraphicFramePr>
+              <a:graphicFrameLocks xmlns:a="http://schemas.openxmlformats.org/drawingml/2006/main" noChangeAspect="1"/>
+            </wp:cNvGraphicFramePr>
+            <a:graphic xmlns:a="http://schemas.openxmlformats.org/drawingml/2006/main">
+              <a:graphicData uri="http://schemas.openxmlformats.org/drawingml/2006/picture">
+                <pic:pic xmlns:pic="http://schemas.openxmlformats.org/drawingml/2006/picture">
+                  <pic:nvPicPr>
+                    <pic:cNvPr id="0" name="Picture 6"/>
+                    <pic:cNvPicPr>
+                      <a:picLocks noChangeAspect="1" noChangeArrowheads="1"/>
+                    </pic:cNvPicPr>
+                  </pic:nvPicPr>
+                  <pic:blipFill>
+                    <a:blip r:embed="rId12">
+                      <a:extLst>
+                        <a:ext uri="{28A0092B-C50C-407E-A947-70E740481C1C}">
+                          <a14:useLocalDpi xmlns:a14="http://schemas.microsoft.com/office/drawing/2010/main" val="0"/>
+                        </a:ext>
+                      </a:extLst>
+                    </a:blip>
+                    <a:srcRect/>
+                    <a:stretch>
+                      <a:fillRect/>
+                    </a:stretch>
+                  </pic:blipFill>
+                  <pic:spPr bwMode="auto">
+                    <a:xfrm>
+                      <a:off x="0" y="0"/>
+                      <a:ext cx="5274310" cy="3012440"/>
+                    </a:xfrm>
+                    <a:prstGeom prst="rect">
+                      <a:avLst/>
+                    </a:prstGeom>
+                    <a:noFill/>
+                    <a:ln>
+                      <a:noFill/>
+                    </a:ln>
+                  </pic:spPr>
+                </pic:pic>
+              </a:graphicData>
+            </a:graphic>
+          </wp:inline>
+        </w:drawing>
+      </w:r>
+    </w:p>
+    <w:p>
+      <w:pPr>
+        <w:jc w:val="center"/>
+      </w:pPr>
+      <w:r>
+        <w:rPr>
+          <w:rFonts w:hint="eastAsia"/>
+        </w:rPr>
+        <w:t>图2</w:t>
+      </w:r>
+      <w:r>
+        <w:t>-4-1 Layer</w:t>
+      </w:r>
+      <w:r>
+        <w:rPr>
+          <w:rFonts w:hint="eastAsia"/>
+        </w:rPr>
+        <w:t>模块类图</w:t>
+      </w:r>
+    </w:p>
+    <w:p>
+      <w:pPr>
+        <w:rPr>
+          <w:rFonts w:hint="eastAsia"/>
+        </w:rPr>
+      </w:pPr>
+      <w:r>
+        <w:tab/>
+        <w:t>Layer</w:t>
+      </w:r>
+      <w:r>
+        <w:rPr>
+          <w:rFonts w:hint="eastAsia"/>
+        </w:rPr>
+        <w:t>类代表层次，具有</w:t>
+      </w:r>
+      <w:proofErr w:type="spellStart"/>
+      <w:r>
+        <w:rPr>
+          <w:rFonts w:hint="eastAsia"/>
+        </w:rPr>
+        <w:t>O</w:t>
+      </w:r>
+      <w:r>
+        <w:t>nAttach</w:t>
+      </w:r>
+      <w:proofErr w:type="spellEnd"/>
+      <w:r>
+        <w:rPr>
+          <w:rFonts w:hint="eastAsia"/>
+        </w:rPr>
+        <w:t>，</w:t>
+      </w:r>
+      <w:proofErr w:type="spellStart"/>
+      <w:r>
+        <w:rPr>
+          <w:rFonts w:hint="eastAsia"/>
+        </w:rPr>
+        <w:t>On</w:t>
+      </w:r>
+      <w:r>
+        <w:t>Detach</w:t>
+      </w:r>
+      <w:proofErr w:type="spellEnd"/>
+      <w:r>
+        <w:rPr>
+          <w:rFonts w:hint="eastAsia"/>
+        </w:rPr>
+        <w:t>，</w:t>
+      </w:r>
+      <w:proofErr w:type="spellStart"/>
+      <w:r>
+        <w:rPr>
+          <w:rFonts w:hint="eastAsia"/>
+        </w:rPr>
+        <w:t>On</w:t>
+      </w:r>
+      <w:r>
+        <w:t>Update</w:t>
+      </w:r>
+      <w:proofErr w:type="spellEnd"/>
+      <w:r>
+        <w:rPr>
+          <w:rFonts w:hint="eastAsia"/>
+        </w:rPr>
+        <w:t>，</w:t>
+      </w:r>
+      <w:proofErr w:type="spellStart"/>
+      <w:r>
+        <w:rPr>
+          <w:rFonts w:hint="eastAsia"/>
+        </w:rPr>
+        <w:t>O</w:t>
+      </w:r>
+      <w:r>
+        <w:t>nEvent</w:t>
+      </w:r>
+      <w:proofErr w:type="spellEnd"/>
+      <w:r>
+        <w:rPr>
+          <w:rFonts w:hint="eastAsia"/>
+        </w:rPr>
+        <w:t>等虚函数成员。</w:t>
+      </w:r>
+      <w:proofErr w:type="spellStart"/>
+      <w:r>
+        <w:rPr>
+          <w:rFonts w:hint="eastAsia"/>
+        </w:rPr>
+        <w:t>L</w:t>
+      </w:r>
+      <w:r>
+        <w:t>ayerStack</w:t>
+      </w:r>
+      <w:proofErr w:type="spellEnd"/>
+      <w:r>
+        <w:rPr>
+          <w:rFonts w:hint="eastAsia"/>
+        </w:rPr>
+        <w:t>是一个L</w:t>
+      </w:r>
+      <w:r>
+        <w:t>ayer</w:t>
+      </w:r>
+      <w:r>
+        <w:rPr>
+          <w:rFonts w:hint="eastAsia"/>
+        </w:rPr>
+        <w:t>容器，包括有复数个数的L</w:t>
+      </w:r>
+      <w:r>
+        <w:t>ayer</w:t>
+      </w:r>
+      <w:r>
+        <w:rPr>
+          <w:rFonts w:hint="eastAsia"/>
+        </w:rPr>
+        <w:t>，App</w:t>
+      </w:r>
+      <w:r>
+        <w:t>lication</w:t>
+      </w:r>
+      <w:r>
+        <w:rPr>
+          <w:rFonts w:hint="eastAsia"/>
+        </w:rPr>
+        <w:t>类持有一个</w:t>
+      </w:r>
+      <w:proofErr w:type="spellStart"/>
+      <w:r>
+        <w:rPr>
+          <w:rFonts w:hint="eastAsia"/>
+        </w:rPr>
+        <w:t>L</w:t>
+      </w:r>
+      <w:r>
+        <w:t>ayerStack</w:t>
+      </w:r>
+      <w:proofErr w:type="spellEnd"/>
+      <w:r>
+        <w:rPr>
+          <w:rFonts w:hint="eastAsia"/>
+        </w:rPr>
+        <w:t>对象。</w:t>
       </w:r>
     </w:p>
     <w:p>
@@ -899,6 +1490,7 @@
         <w:rPr>
           <w:rFonts w:hint="eastAsia"/>
         </w:rPr>
+        <w:lastRenderedPageBreak/>
         <w:t>流程</w:t>
       </w:r>
     </w:p>
@@ -909,9 +1501,9 @@
       <w:r>
         <w:object w:dxaOrig="2055" w:dyaOrig="5761" w14:anchorId="3F3C8CAF">
           <v:shape id="_x0000_i1027" type="#_x0000_t75" style="width:103pt;height:4in" o:ole="">
-            <v:imagedata r:id="rId12" o:title=""/>
+            <v:imagedata r:id="rId13" o:title=""/>
           </v:shape>
-          <o:OLEObject Type="Embed" ProgID="Visio.Drawing.15" ShapeID="_x0000_i1027" DrawAspect="Content" ObjectID="_1741435937" r:id="rId13"/>
+          <o:OLEObject Type="Embed" ProgID="Visio.Drawing.15" ShapeID="_x0000_i1027" DrawAspect="Content" ObjectID="_1741525494" r:id="rId14"/>
         </w:object>
       </w:r>
     </w:p>
@@ -1018,16 +1610,13 @@
     <w:p>
       <w:pPr>
         <w:jc w:val="center"/>
-        <w:rPr>
-          <w:rFonts w:hint="eastAsia"/>
-        </w:rPr>
       </w:pPr>
       <w:r>
         <w:object w:dxaOrig="2326" w:dyaOrig="9405" w14:anchorId="355CB300">
-          <v:shape id="_x0000_i1030" type="#_x0000_t75" style="width:116.35pt;height:470.5pt" o:ole="">
-            <v:imagedata r:id="rId14" o:title=""/>
+          <v:shape id="_x0000_i1028" type="#_x0000_t75" style="width:116.35pt;height:470.5pt" o:ole="">
+            <v:imagedata r:id="rId15" o:title=""/>
           </v:shape>
-          <o:OLEObject Type="Embed" ProgID="Visio.Drawing.15" ShapeID="_x0000_i1030" DrawAspect="Content" ObjectID="_1741435938" r:id="rId15"/>
+          <o:OLEObject Type="Embed" ProgID="Visio.Drawing.15" ShapeID="_x0000_i1028" DrawAspect="Content" ObjectID="_1741525495" r:id="rId16"/>
         </w:object>
       </w:r>
     </w:p>
@@ -1070,11 +1659,6 @@
       </w:r>
     </w:p>
     <w:p>
-      <w:pPr>
-        <w:rPr>
-          <w:rFonts w:hint="eastAsia"/>
-        </w:rPr>
-      </w:pPr>
       <w:r>
         <w:tab/>
       </w:r>
@@ -1127,11 +1711,33 @@
         <w:rPr>
           <w:rFonts w:hint="eastAsia"/>
         </w:rPr>
-        <w:t>子类对象并指定自己的O</w:t>
+        <w:t>子</w:t>
+      </w:r>
+      <w:proofErr w:type="gramStart"/>
+      <w:r>
+        <w:rPr>
+          <w:rFonts w:hint="eastAsia"/>
+        </w:rPr>
+        <w:t>类对象</w:t>
+      </w:r>
+      <w:proofErr w:type="gramEnd"/>
+      <w:r>
+        <w:rPr>
+          <w:rFonts w:hint="eastAsia"/>
+        </w:rPr>
+        <w:t>并指定自己的</w:t>
+      </w:r>
+      <w:proofErr w:type="spellStart"/>
+      <w:r>
+        <w:rPr>
+          <w:rFonts w:hint="eastAsia"/>
+        </w:rPr>
+        <w:t>O</w:t>
       </w:r>
       <w:r>
         <w:t>nEvent</w:t>
       </w:r>
+      <w:proofErr w:type="spellEnd"/>
       <w:r>
         <w:rPr>
           <w:rFonts w:hint="eastAsia"/>
@@ -1145,16 +1751,93 @@
         <w:rPr>
           <w:rFonts w:hint="eastAsia"/>
         </w:rPr>
-        <w:t>子类在自身的构造函数中设置事件回调函数，并在回调函数中构建事件类的对象，将对象作为参数传递给O</w:t>
+        <w:t>子类在自身的构造函数中设置事件回调函数，并在回调函数中构建事件类的对象，将对象作为参数传递给</w:t>
+      </w:r>
+      <w:proofErr w:type="spellStart"/>
+      <w:r>
+        <w:rPr>
+          <w:rFonts w:hint="eastAsia"/>
+        </w:rPr>
+        <w:t>O</w:t>
       </w:r>
       <w:r>
         <w:t>nEvent</w:t>
       </w:r>
+      <w:proofErr w:type="spellEnd"/>
       <w:r>
         <w:rPr>
           <w:rFonts w:hint="eastAsia"/>
         </w:rPr>
         <w:t>事件分发器，事件分发器根据事件对象的类型选择不同的事件处理函数。</w:t>
+      </w:r>
+    </w:p>
+    <w:p>
+      <w:pPr>
+        <w:jc w:val="center"/>
+      </w:pPr>
+      <w:r>
+        <w:object w:dxaOrig="2055" w:dyaOrig="11191" w14:anchorId="739FD001">
+          <v:shape id="_x0000_i1031" type="#_x0000_t75" style="width:103pt;height:559.25pt" o:ole="">
+            <v:imagedata r:id="rId17" o:title=""/>
+          </v:shape>
+          <o:OLEObject Type="Embed" ProgID="Visio.Drawing.15" ShapeID="_x0000_i1031" DrawAspect="Content" ObjectID="_1741525496" r:id="rId18"/>
+        </w:object>
+      </w:r>
+    </w:p>
+    <w:p>
+      <w:pPr>
+        <w:jc w:val="center"/>
+      </w:pPr>
+      <w:r>
+        <w:rPr>
+          <w:rFonts w:hint="eastAsia"/>
+        </w:rPr>
+        <w:t>图3</w:t>
+      </w:r>
+      <w:r>
+        <w:t xml:space="preserve">-3 </w:t>
+      </w:r>
+      <w:r>
+        <w:rPr>
+          <w:rFonts w:hint="eastAsia"/>
+        </w:rPr>
+        <w:t>事件注册流程的函数调用顺序</w:t>
+      </w:r>
+    </w:p>
+    <w:p>
+      <w:pPr>
+        <w:jc w:val="center"/>
+      </w:pPr>
+      <w:r>
+        <w:object w:dxaOrig="2055" w:dyaOrig="8476" w14:anchorId="135D7090">
+          <v:shape id="_x0000_i1032" type="#_x0000_t75" style="width:103pt;height:423.65pt" o:ole="">
+            <v:imagedata r:id="rId19" o:title=""/>
+          </v:shape>
+          <o:OLEObject Type="Embed" ProgID="Visio.Drawing.15" ShapeID="_x0000_i1032" DrawAspect="Content" ObjectID="_1741525497" r:id="rId20"/>
+        </w:object>
+      </w:r>
+    </w:p>
+    <w:p>
+      <w:pPr>
+        <w:jc w:val="center"/>
+        <w:rPr>
+          <w:rFonts w:hint="eastAsia"/>
+        </w:rPr>
+      </w:pPr>
+      <w:r>
+        <w:rPr>
+          <w:rFonts w:hint="eastAsia"/>
+        </w:rPr>
+        <w:t>图3</w:t>
+      </w:r>
+      <w:r>
+        <w:t xml:space="preserve">-4 </w:t>
+      </w:r>
+      <w:r>
+        <w:rPr>
+          <w:rFonts w:hint="eastAsia"/>
+        </w:rPr>
+        <w:t>事件处理流程的函数调用顺序</w:t>
       </w:r>
     </w:p>
     <w:sectPr>

</xml_diff>